<commit_message>
Corection of task text
</commit_message>
<xml_diff>
--- a/doc/task.docx
+++ b/doc/task.docx
@@ -62,7 +62,21 @@
           <w:rFonts w:asciiTheme="minorHAnsi" w:hAnsiTheme="minorHAnsi"/>
           <w:lang w:val="en-US"/>
         </w:rPr>
-        <w:t xml:space="preserve"> on these accounts and balances. Restriction: we believe that we have only one currency, for example, rubles.</w:t>
+        <w:t xml:space="preserve"> on these accounts and balances. </w:t>
+      </w:r>
+      <w:r>
+        <w:rPr>
+          <w:rFonts w:asciiTheme="minorHAnsi" w:hAnsiTheme="minorHAnsi"/>
+          <w:lang w:val="en-US"/>
+        </w:rPr>
+        <w:t>Notice</w:t>
+      </w:r>
+      <w:r>
+        <w:rPr>
+          <w:rFonts w:asciiTheme="minorHAnsi" w:hAnsiTheme="minorHAnsi"/>
+          <w:lang w:val="en-US"/>
+        </w:rPr>
+        <w:t>: we believe that we have only one currency, for example, rubles.</w:t>
       </w:r>
     </w:p>
     <w:p>
@@ -102,48 +116,6 @@
     </w:p>
     <w:p>
       <w:pPr>
-        <w:pStyle w:val="a3"/>
-        <w:numPr>
-          <w:ilvl w:val="0"/>
-          <w:numId w:val="1"/>
-        </w:numPr>
-        <w:shd w:val="clear" w:color="auto" w:fill="FFFFFF"/>
-        <w:rPr>
-          <w:rFonts w:asciiTheme="minorHAnsi" w:hAnsiTheme="minorHAnsi"/>
-          <w:lang w:val="en-US"/>
-        </w:rPr>
-      </w:pPr>
-      <w:r>
-        <w:rPr>
-          <w:rFonts w:asciiTheme="minorHAnsi" w:hAnsiTheme="minorHAnsi"/>
-          <w:lang w:val="en-US"/>
-        </w:rPr>
-        <w:t xml:space="preserve">Write a </w:t>
-      </w:r>
-      <w:r>
-        <w:rPr>
-          <w:rFonts w:asciiTheme="minorHAnsi" w:hAnsiTheme="minorHAnsi"/>
-          <w:lang w:val="en-US"/>
-        </w:rPr>
-        <w:t>query</w:t>
-      </w:r>
-      <w:r>
-        <w:rPr>
-          <w:rFonts w:asciiTheme="minorHAnsi" w:hAnsiTheme="minorHAnsi"/>
-          <w:lang w:val="en-US"/>
-        </w:rPr>
-        <w:t xml:space="preserve"> </w:t>
-      </w:r>
-      <w:r>
-        <w:rPr>
-          <w:rFonts w:asciiTheme="minorHAnsi" w:hAnsiTheme="minorHAnsi"/>
-          <w:lang w:val="en-US"/>
-        </w:rPr>
-        <w:t>to receive a balance on the account on a specific date.</w:t>
-      </w:r>
-    </w:p>
-    <w:p>
-      <w:pPr>
         <w:pStyle w:val="2"/>
       </w:pPr>
       <w:r>
@@ -171,37 +143,28 @@
           <w:rFonts w:asciiTheme="minorHAnsi" w:hAnsiTheme="minorHAnsi"/>
           <w:lang w:val="en-US"/>
         </w:rPr>
-        <w:t xml:space="preserve">1. In the process of implementing a specific task, we needed </w:t>
-      </w:r>
-      <w:proofErr w:type="gramStart"/>
-      <w:r>
-        <w:rPr>
-          <w:rFonts w:asciiTheme="minorHAnsi" w:hAnsiTheme="minorHAnsi"/>
-          <w:lang w:val="en-US"/>
-        </w:rPr>
-        <w:t>to dynamically create</w:t>
-      </w:r>
-      <w:proofErr w:type="gramEnd"/>
-      <w:r>
-        <w:rPr>
-          <w:rFonts w:asciiTheme="minorHAnsi" w:hAnsiTheme="minorHAnsi"/>
-          <w:lang w:val="en-US"/>
-        </w:rPr>
-        <w:t xml:space="preserve"> a string to perform the same-named procedures from various packages, but we do not know which packages have these procedures. Write how, in Oracle, you can get a list of packages that provide a procedure for execution with the name </w:t>
-      </w:r>
-      <w:r>
-        <w:rPr>
-          <w:rFonts w:asciiTheme="minorHAnsi" w:hAnsiTheme="minorHAnsi"/>
-          <w:lang w:val="en-US"/>
-        </w:rPr>
-        <w:t xml:space="preserve">like </w:t>
-      </w:r>
-      <w:r>
-        <w:rPr>
-          <w:rFonts w:asciiTheme="minorHAnsi" w:hAnsiTheme="minorHAnsi"/>
-          <w:lang w:val="en-US"/>
-        </w:rPr>
-        <w:t>'procedure_for_exec123'.</w:t>
+        <w:t xml:space="preserve">Write a </w:t>
+      </w:r>
+      <w:r>
+        <w:rPr>
+          <w:rFonts w:asciiTheme="minorHAnsi" w:hAnsiTheme="minorHAnsi"/>
+          <w:lang w:val="en-US"/>
+        </w:rPr>
+        <w:t>query</w:t>
+      </w:r>
+      <w:r>
+        <w:rPr>
+          <w:rFonts w:asciiTheme="minorHAnsi" w:hAnsiTheme="minorHAnsi"/>
+          <w:lang w:val="en-US"/>
+        </w:rPr>
+        <w:t xml:space="preserve"> </w:t>
+      </w:r>
+      <w:r>
+        <w:rPr>
+          <w:rFonts w:asciiTheme="minorHAnsi" w:hAnsiTheme="minorHAnsi"/>
+          <w:lang w:val="en-US"/>
+        </w:rPr>
+        <w:t>to receive a balance on the account on a specific date.</w:t>
       </w:r>
     </w:p>
     <w:p>
@@ -222,198 +185,7 @@
           <w:rFonts w:asciiTheme="minorHAnsi" w:hAnsiTheme="minorHAnsi"/>
           <w:lang w:val="en-US"/>
         </w:rPr>
-        <w:t xml:space="preserve">Write a </w:t>
-      </w:r>
-      <w:r>
-        <w:rPr>
-          <w:rFonts w:asciiTheme="minorHAnsi" w:hAnsiTheme="minorHAnsi"/>
-          <w:lang w:val="en-US"/>
-        </w:rPr>
-        <w:t>query</w:t>
-      </w:r>
-      <w:r>
-        <w:rPr>
-          <w:rFonts w:asciiTheme="minorHAnsi" w:hAnsiTheme="minorHAnsi"/>
-          <w:lang w:val="en-US"/>
-        </w:rPr>
-        <w:t xml:space="preserve"> on the table system created in </w:t>
-      </w:r>
-      <w:r>
-        <w:rPr>
-          <w:rFonts w:asciiTheme="minorHAnsi" w:hAnsiTheme="minorHAnsi"/>
-          <w:lang w:val="en-US"/>
-        </w:rPr>
-        <w:t xml:space="preserve">the first </w:t>
-      </w:r>
-      <w:r>
-        <w:rPr>
-          <w:rFonts w:asciiTheme="minorHAnsi" w:hAnsiTheme="minorHAnsi"/>
-          <w:lang w:val="en-US"/>
-        </w:rPr>
-        <w:t>paragraph</w:t>
-      </w:r>
-      <w:r>
-        <w:rPr>
-          <w:rFonts w:asciiTheme="minorHAnsi" w:hAnsiTheme="minorHAnsi"/>
-          <w:lang w:val="en-US"/>
-        </w:rPr>
-        <w:t>,</w:t>
-      </w:r>
-      <w:r>
-        <w:rPr>
-          <w:rFonts w:asciiTheme="minorHAnsi" w:hAnsiTheme="minorHAnsi"/>
-          <w:lang w:val="en-US"/>
-        </w:rPr>
-        <w:t xml:space="preserve"> which will return all lines of </w:t>
-      </w:r>
-      <w:r>
-        <w:rPr>
-          <w:rFonts w:asciiTheme="minorHAnsi" w:hAnsiTheme="minorHAnsi"/>
-          <w:lang w:val="en-US"/>
-        </w:rPr>
-        <w:t>cash flows</w:t>
-      </w:r>
-      <w:r>
-        <w:rPr>
-          <w:rFonts w:asciiTheme="minorHAnsi" w:hAnsiTheme="minorHAnsi"/>
-          <w:lang w:val="en-US"/>
-        </w:rPr>
-        <w:t xml:space="preserve"> for all accounts for a certain period (we have a start date and </w:t>
-      </w:r>
-      <w:r>
-        <w:rPr>
-          <w:rFonts w:asciiTheme="minorHAnsi" w:hAnsiTheme="minorHAnsi"/>
-          <w:lang w:val="en-US"/>
-        </w:rPr>
-        <w:t>an</w:t>
-      </w:r>
-      <w:r>
-        <w:rPr>
-          <w:rFonts w:asciiTheme="minorHAnsi" w:hAnsiTheme="minorHAnsi"/>
-          <w:lang w:val="en-US"/>
-        </w:rPr>
-        <w:t xml:space="preserve"> </w:t>
-      </w:r>
-      <w:r>
-        <w:rPr>
-          <w:rFonts w:asciiTheme="minorHAnsi" w:hAnsiTheme="minorHAnsi"/>
-          <w:lang w:val="en-US"/>
-        </w:rPr>
-        <w:t>end</w:t>
-      </w:r>
-      <w:r>
-        <w:rPr>
-          <w:rFonts w:asciiTheme="minorHAnsi" w:hAnsiTheme="minorHAnsi"/>
-          <w:lang w:val="en-US"/>
-        </w:rPr>
-        <w:t xml:space="preserve"> date for </w:t>
-      </w:r>
-      <w:r>
-        <w:rPr>
-          <w:rFonts w:asciiTheme="minorHAnsi" w:hAnsiTheme="minorHAnsi"/>
-          <w:lang w:val="en-US"/>
-        </w:rPr>
-        <w:t>cash flows</w:t>
-      </w:r>
-      <w:r>
-        <w:rPr>
-          <w:rFonts w:asciiTheme="minorHAnsi" w:hAnsiTheme="minorHAnsi"/>
-          <w:lang w:val="en-US"/>
-        </w:rPr>
-        <w:t xml:space="preserve">). At the same time, for each </w:t>
-      </w:r>
-      <w:r>
-        <w:rPr>
-          <w:rFonts w:asciiTheme="minorHAnsi" w:hAnsiTheme="minorHAnsi"/>
-          <w:lang w:val="en-US"/>
-        </w:rPr>
-        <w:t>cash flow</w:t>
-      </w:r>
-      <w:r>
-        <w:rPr>
-          <w:rFonts w:asciiTheme="minorHAnsi" w:hAnsiTheme="minorHAnsi"/>
-          <w:lang w:val="en-US"/>
-        </w:rPr>
-        <w:t xml:space="preserve">, the following columns </w:t>
-      </w:r>
-      <w:proofErr w:type="gramStart"/>
-      <w:r>
-        <w:rPr>
-          <w:rFonts w:asciiTheme="minorHAnsi" w:hAnsiTheme="minorHAnsi"/>
-          <w:lang w:val="en-US"/>
-        </w:rPr>
-        <w:t>should be displayed</w:t>
-      </w:r>
-      <w:proofErr w:type="gramEnd"/>
-      <w:r>
-        <w:rPr>
-          <w:rFonts w:asciiTheme="minorHAnsi" w:hAnsiTheme="minorHAnsi"/>
-          <w:lang w:val="en-US"/>
-        </w:rPr>
-        <w:t xml:space="preserve">: the first is the debit account, the second is the credit account, the third is the amount by which the </w:t>
-      </w:r>
-      <w:r>
-        <w:rPr>
-          <w:rFonts w:asciiTheme="minorHAnsi" w:hAnsiTheme="minorHAnsi"/>
-          <w:lang w:val="en-US"/>
-        </w:rPr>
-        <w:t>cash flow</w:t>
-      </w:r>
-      <w:r>
-        <w:rPr>
-          <w:rFonts w:asciiTheme="minorHAnsi" w:hAnsiTheme="minorHAnsi"/>
-          <w:lang w:val="en-US"/>
-        </w:rPr>
-        <w:t xml:space="preserve"> </w:t>
-      </w:r>
-      <w:r>
-        <w:rPr>
-          <w:rFonts w:asciiTheme="minorHAnsi" w:hAnsiTheme="minorHAnsi"/>
-          <w:lang w:val="en-US"/>
-        </w:rPr>
-        <w:t xml:space="preserve">was, </w:t>
-      </w:r>
-      <w:r>
-        <w:rPr>
-          <w:rFonts w:asciiTheme="minorHAnsi" w:hAnsiTheme="minorHAnsi"/>
-          <w:lang w:val="en-US"/>
-        </w:rPr>
-        <w:t>and the</w:t>
-      </w:r>
-      <w:r>
-        <w:rPr>
-          <w:rFonts w:asciiTheme="minorHAnsi" w:hAnsiTheme="minorHAnsi"/>
-          <w:lang w:val="en-US"/>
-        </w:rPr>
-        <w:t xml:space="preserve"> fourth is the amount of funds for the specified period</w:t>
-      </w:r>
-      <w:r>
-        <w:rPr>
-          <w:rFonts w:asciiTheme="minorHAnsi" w:hAnsiTheme="minorHAnsi"/>
-          <w:lang w:val="en-US"/>
-        </w:rPr>
-        <w:t>.</w:t>
-      </w:r>
-      <w:r>
-        <w:rPr>
-          <w:rFonts w:asciiTheme="minorHAnsi" w:hAnsiTheme="minorHAnsi"/>
-          <w:lang w:val="en-US"/>
-        </w:rPr>
-        <w:t xml:space="preserve"> </w:t>
-      </w:r>
-      <w:r>
-        <w:rPr>
-          <w:rFonts w:asciiTheme="minorHAnsi" w:hAnsiTheme="minorHAnsi"/>
-          <w:lang w:val="en-US"/>
-        </w:rPr>
-        <w:t>Notice: the account indicated in the first column participated as debit account</w:t>
-      </w:r>
-      <w:r>
-        <w:rPr>
-          <w:rFonts w:asciiTheme="minorHAnsi" w:hAnsiTheme="minorHAnsi"/>
-          <w:lang w:val="en-US"/>
-        </w:rPr>
-        <w:t>.</w:t>
+        <w:t>In the process of implementing a specific task, we needed to form a string dynamically to perform the same-named procedures from various packages. However, we do not know which packages have these procedures. Write a query, that you can get a list of packages that include procedures with the name like 'procedure_for_exec123'.</w:t>
       </w:r>
     </w:p>
     <w:p>
@@ -434,35 +206,7 @@
           <w:rFonts w:asciiTheme="minorHAnsi" w:hAnsiTheme="minorHAnsi"/>
           <w:lang w:val="en-US"/>
         </w:rPr>
-        <w:t xml:space="preserve">Write a </w:t>
-      </w:r>
-      <w:r>
-        <w:rPr>
-          <w:rFonts w:asciiTheme="minorHAnsi" w:hAnsiTheme="minorHAnsi"/>
-          <w:lang w:val="en-US"/>
-        </w:rPr>
-        <w:t>query</w:t>
-      </w:r>
-      <w:r>
-        <w:rPr>
-          <w:rFonts w:asciiTheme="minorHAnsi" w:hAnsiTheme="minorHAnsi"/>
-          <w:lang w:val="en-US"/>
-        </w:rPr>
-        <w:t xml:space="preserve"> </w:t>
-      </w:r>
-      <w:r>
-        <w:rPr>
-          <w:rFonts w:asciiTheme="minorHAnsi" w:hAnsiTheme="minorHAnsi"/>
-          <w:lang w:val="en-US"/>
-        </w:rPr>
-        <w:t>on the table system created in the first paragraph, which will return the amount of cash flows on all debit accounts for 2 months (01.2016 and 02.2016). In the format: the first column is debit account, the second column is the amount of cash flow</w:t>
-      </w:r>
-      <w:r>
-        <w:rPr>
-          <w:rFonts w:asciiTheme="minorHAnsi" w:hAnsiTheme="minorHAnsi"/>
-          <w:lang w:val="en-US"/>
-        </w:rPr>
-        <w:t>.</w:t>
+        <w:t>Write a query on the table system created in the first paragraph, which will return all lines of cash flows for all accounts for a certain period (we have a start date and an end date for cash flows). At the same time, for each cash flow, the following columns should be displayed: the first is the debit account, the second is the credit account, the third is the amount by which the cash flow was, and the fourth is the amount of funds for the specified period. Notice: the account indicated in the first column participated as debit account.</w:t>
       </w:r>
     </w:p>
     <w:p>
@@ -483,7 +227,72 @@
           <w:rFonts w:asciiTheme="minorHAnsi" w:hAnsiTheme="minorHAnsi"/>
           <w:lang w:val="en-US"/>
         </w:rPr>
-        <w:t>For each debit account displayed in the first column of the previous request, create a third column with the amount of cash movements for February 2016</w:t>
+        <w:t xml:space="preserve">Write a </w:t>
+      </w:r>
+      <w:r>
+        <w:rPr>
+          <w:rFonts w:asciiTheme="minorHAnsi" w:hAnsiTheme="minorHAnsi"/>
+          <w:lang w:val="en-US"/>
+        </w:rPr>
+        <w:t>query</w:t>
+      </w:r>
+      <w:r>
+        <w:rPr>
+          <w:rFonts w:asciiTheme="minorHAnsi" w:hAnsiTheme="minorHAnsi"/>
+          <w:lang w:val="en-US"/>
+        </w:rPr>
+        <w:t xml:space="preserve"> </w:t>
+      </w:r>
+      <w:r>
+        <w:rPr>
+          <w:rFonts w:asciiTheme="minorHAnsi" w:hAnsiTheme="minorHAnsi"/>
+          <w:lang w:val="en-US"/>
+        </w:rPr>
+        <w:t>on the table system created in the first paragraph, which will return the amount of cash flows on all debit accounts for 2 months (01.2016 and 02.2016). In the format: the first column is debit account, the second column is the amount of cash flow</w:t>
+      </w:r>
+      <w:r>
+        <w:rPr>
+          <w:rFonts w:asciiTheme="minorHAnsi" w:hAnsiTheme="minorHAnsi"/>
+          <w:lang w:val="en-US"/>
+        </w:rPr>
+        <w:t>.</w:t>
+      </w:r>
+    </w:p>
+    <w:p>
+      <w:pPr>
+        <w:pStyle w:val="a3"/>
+        <w:numPr>
+          <w:ilvl w:val="0"/>
+          <w:numId w:val="2"/>
+        </w:numPr>
+        <w:shd w:val="clear" w:color="auto" w:fill="FFFFFF"/>
+        <w:rPr>
+          <w:rFonts w:asciiTheme="minorHAnsi" w:hAnsiTheme="minorHAnsi"/>
+          <w:lang w:val="en-US"/>
+        </w:rPr>
+      </w:pPr>
+      <w:r>
+        <w:rPr>
+          <w:rFonts w:asciiTheme="minorHAnsi" w:hAnsiTheme="minorHAnsi"/>
+          <w:lang w:val="en-US"/>
+        </w:rPr>
+        <w:t xml:space="preserve">For each debit account displayed in the first column of the previous </w:t>
+      </w:r>
+      <w:r>
+        <w:rPr>
+          <w:rFonts w:asciiTheme="minorHAnsi" w:hAnsiTheme="minorHAnsi"/>
+          <w:lang w:val="en-US"/>
+        </w:rPr>
+        <w:t>query</w:t>
+      </w:r>
+      <w:bookmarkStart w:id="0" w:name="_GoBack"/>
+      <w:bookmarkEnd w:id="0"/>
+      <w:r>
+        <w:rPr>
+          <w:rFonts w:asciiTheme="minorHAnsi" w:hAnsiTheme="minorHAnsi"/>
+          <w:lang w:val="en-US"/>
+        </w:rPr>
+        <w:t>, create a third column with the amount of cash movements for February 2016</w:t>
       </w:r>
       <w:r>
         <w:rPr>
@@ -527,8 +336,6 @@
         </w:rPr>
         <w:t>Offer options for transferring Oracle DBMS files to another system.</w:t>
       </w:r>
-      <w:bookmarkStart w:id="0" w:name="_GoBack"/>
-      <w:bookmarkEnd w:id="0"/>
       <w:r>
         <w:rPr>
           <w:lang w:val="en-US"/>

</xml_diff>